<commit_message>
modify README per internal review
</commit_message>
<xml_diff>
--- a/README.docx
+++ b/README.docx
@@ -427,46 +427,81 @@
         <w:t>power measured across frequency and time</w:t>
       </w:r>
       <w:r>
+        <w:t xml:space="preserve"> as a spectrogram</w:t>
+      </w:r>
+      <w:r>
         <w:t>.</w:t>
+      </w:r>
+    </w:p>
+    <w:p>
+      <w:pPr>
+        <w:ind w:firstLine="720"/>
+        <w:jc w:val="left"/>
+      </w:pPr>
+      <w:r>
+        <w:t>Each CSV file is formatted as follows:</w:t>
       </w:r>
     </w:p>
     <w:p>
       <w:pPr>
         <w:pStyle w:val="ListParagraph"/>
         <w:numPr>
-          <w:ilvl w:val="0"/>
+          <w:ilvl w:val="1"/>
           <w:numId w:val="8"/>
         </w:numPr>
         <w:jc w:val="left"/>
       </w:pPr>
       <w:r>
-        <w:rPr>
-          <w:i/>
-          <w:iCs/>
-        </w:rPr>
-        <w:t>&lt;root_file_name&gt;.</w:t>
-      </w:r>
-      <w:r>
-        <w:rPr>
-          <w:i/>
-          <w:iCs/>
-        </w:rPr>
-        <w:t>txt</w:t>
-      </w:r>
-      <w:r>
-        <w:t xml:space="preserve">: </w:t>
-      </w:r>
-      <w:r>
-        <w:t>additional description of the measurement environment</w:t>
-      </w:r>
-      <w:r>
-        <w:t>.</w:t>
-      </w:r>
-    </w:p>
-    <w:p>
-      <w:pPr>
+        <w:t>The first row contains the center frequency in KHz of each column of the spectrogram except for the first element.  The first element of the first row indicates that the first column is a timestamp and merely states “</w:t>
+      </w:r>
+      <w:r>
+        <w:t>Timestamp</w:t>
+      </w:r>
+      <w:r>
+        <w:t xml:space="preserve">”. </w:t>
+      </w:r>
+    </w:p>
+    <w:p>
+      <w:pPr>
+        <w:pStyle w:val="ListParagraph"/>
+        <w:numPr>
+          <w:ilvl w:val="2"/>
+          <w:numId w:val="8"/>
+        </w:numPr>
         <w:jc w:val="left"/>
       </w:pPr>
+      <w:r>
+        <w:t>Timestamp uncertainty is +/- 1 ms</w:t>
+      </w:r>
+    </w:p>
+    <w:p>
+      <w:pPr>
+        <w:pStyle w:val="ListParagraph"/>
+        <w:numPr>
+          <w:ilvl w:val="1"/>
+          <w:numId w:val="8"/>
+        </w:numPr>
+        <w:jc w:val="left"/>
+      </w:pPr>
+      <w:r>
+        <w:t>Each subsequent row contains the timestamp of the measurement</w:t>
+      </w:r>
+      <w:r>
+        <w:t xml:space="preserve"> and the measured power level in dBm (Decibels relative to a mW) at each frequency.</w:t>
+      </w:r>
+    </w:p>
+    <w:p>
+      <w:pPr>
+        <w:pStyle w:val="ListParagraph"/>
+        <w:numPr>
+          <w:ilvl w:val="2"/>
+          <w:numId w:val="8"/>
+        </w:numPr>
+        <w:jc w:val="left"/>
+      </w:pPr>
+      <w:r>
+        <w:t>Power measurement uncertainty is +/- 1 dBm</w:t>
+      </w:r>
     </w:p>
     <w:p>
       <w:pPr>
@@ -642,7 +677,13 @@
         <w:t xml:space="preserve">approach </w:t>
       </w:r>
       <w:r>
-        <w:t>called DBSCAN, interference levels are clustered to determine the extend of the interference across the measurement band providing another perspective for developing testing strategies and test vectors.</w:t>
+        <w:t xml:space="preserve">called DBSCAN, interference levels are clustered to determine the </w:t>
+      </w:r>
+      <w:r>
+        <w:t>extent</w:t>
+      </w:r>
+      <w:r>
+        <w:t xml:space="preserve"> of the interference across the measurement band providing another perspective for developing testing strategies and test vectors.</w:t>
       </w:r>
     </w:p>
     <w:p/>
@@ -689,7 +730,21 @@
           <w:i/>
           <w:iCs/>
         </w:rPr>
-        <w:t>&lt;measurement name&gt; -allregs.csv</w:t>
+        <w:t>&lt;measurement name&gt; -allreg</w:t>
+      </w:r>
+      <w:r>
+        <w:rPr>
+          <w:i/>
+          <w:iCs/>
+        </w:rPr>
+        <w:t>s</w:t>
+      </w:r>
+      <w:r>
+        <w:rPr>
+          <w:i/>
+          <w:iCs/>
+        </w:rPr>
+        <w:t>.csv</w:t>
       </w:r>
       <w:r>
         <w:t>: Contains all connected regions</w:t>
@@ -715,14 +770,14 @@
           <w:i/>
           <w:iCs/>
         </w:rPr>
-        <w:t>lg</w:t>
+        <w:t>lgregs</w:t>
       </w:r>
       <w:r>
         <w:rPr>
           <w:i/>
           <w:iCs/>
         </w:rPr>
-        <w:t>regs.csv</w:t>
+        <w:t>.csv</w:t>
       </w:r>
       <w:r>
         <w:t>: Contains all large, connected regions</w:t>
@@ -760,6 +815,11 @@
     </w:p>
     <w:p>
       <w:pPr>
+        <w:jc w:val="left"/>
+      </w:pPr>
+    </w:p>
+    <w:p>
+      <w:pPr>
         <w:rPr>
           <w:b/>
           <w:bCs/>
@@ -837,7 +897,6 @@
           <w:b/>
           <w:bCs/>
         </w:rPr>
-        <w:lastRenderedPageBreak/>
         <w:t>NIST Disclaimer</w:t>
       </w:r>
     </w:p>
@@ -1624,7 +1683,7 @@
   <w:abstractNum w:abstractNumId="5" w15:restartNumberingAfterBreak="0">
     <w:nsid w:val="6091761D"/>
     <w:multiLevelType w:val="hybridMultilevel"/>
-    <w:tmpl w:val="27D80658"/>
+    <w:tmpl w:val="093C93EA"/>
     <w:lvl w:ilvl="0" w:tplc="04090001">
       <w:start w:val="1"/>
       <w:numFmt w:val="bullet"/>
@@ -1637,7 +1696,7 @@
         <w:rFonts w:ascii="Symbol" w:hAnsi="Symbol" w:hint="default"/>
       </w:rPr>
     </w:lvl>
-    <w:lvl w:ilvl="1" w:tplc="04090003" w:tentative="1">
+    <w:lvl w:ilvl="1" w:tplc="04090003">
       <w:start w:val="1"/>
       <w:numFmt w:val="bullet"/>
       <w:lvlText w:val="o"/>
@@ -1649,7 +1708,7 @@
         <w:rFonts w:ascii="Courier New" w:hAnsi="Courier New" w:cs="Courier New" w:hint="default"/>
       </w:rPr>
     </w:lvl>
-    <w:lvl w:ilvl="2" w:tplc="04090005" w:tentative="1">
+    <w:lvl w:ilvl="2" w:tplc="04090005">
       <w:start w:val="1"/>
       <w:numFmt w:val="bullet"/>
       <w:lvlText w:val=""/>

</xml_diff>